<commit_message>
Changes made on Git.docx file
</commit_message>
<xml_diff>
--- a/GIT.docx
+++ b/GIT.docx
@@ -772,7 +772,20 @@
           <w:szCs w:val="24"/>
           <w:lang w:val="en-IN"/>
         </w:rPr>
-        <w:t>Getting_Started</w:t>
+        <w:t>Gi</w:t>
+      </w:r>
+      <w:bookmarkStart w:id="0" w:name="_GoBack"/>
+      <w:bookmarkEnd w:id="0"/>
+      <w:r>
+        <w:rPr>
+          <w:rFonts w:hint="default"/>
+          <w:b w:val="0"/>
+          <w:bCs w:val="0"/>
+          <w:sz w:val="24"/>
+          <w:szCs w:val="24"/>
+          <w:lang w:val="en-IN"/>
+        </w:rPr>
+        <w:t>tting_Started</w:t>
       </w:r>
     </w:p>
     <w:p>
@@ -3168,6 +3181,7 @@
     <w:p>
       <w:pPr>
         <w:numPr>
+          <w:ilvl w:val="0"/>
           <w:numId w:val="0"/>
         </w:numPr>
         <w:rPr>
@@ -3188,6 +3202,7 @@
     <w:p>
       <w:pPr>
         <w:numPr>
+          <w:ilvl w:val="0"/>
           <w:numId w:val="0"/>
         </w:numPr>
         <w:rPr>
@@ -5990,7 +6005,6 @@
           <w:lang w:val="en-IN"/>
         </w:rPr>
         <w:tab/>
-        <w:t/>
       </w:r>
       <w:r>
         <w:rPr>
@@ -6000,6 +6014,14 @@
           <w:lang w:val="en-IN"/>
         </w:rPr>
         <w:tab/>
+      </w:r>
+      <w:r>
+        <w:rPr>
+          <w:rFonts w:hint="default" w:ascii="Arial" w:hAnsi="Arial" w:cs="Arial"/>
+          <w:sz w:val="24"/>
+          <w:szCs w:val="24"/>
+          <w:lang w:val="en-IN"/>
+        </w:rPr>
         <w:t>= save this as the default</w:t>
       </w:r>
     </w:p>
@@ -6165,8 +6187,6 @@
         </w:rPr>
         <w:t>That is all it takes to copy down not only all of the code, but the entire history of commits, branches and all the same data we would have if we started the project on our own computer.</w:t>
       </w:r>
-      <w:bookmarkStart w:id="0" w:name="_GoBack"/>
-      <w:bookmarkEnd w:id="0"/>
     </w:p>
     <w:sectPr>
       <w:pgSz w:w="11906" w:h="16838"/>

</xml_diff>

<commit_message>
changed my name in git.docx
</commit_message>
<xml_diff>
--- a/GIT.docx
+++ b/GIT.docx
@@ -772,20 +772,7 @@
           <w:szCs w:val="24"/>
           <w:lang w:val="en-IN"/>
         </w:rPr>
-        <w:t>Gi</w:t>
-      </w:r>
-      <w:bookmarkStart w:id="0" w:name="_GoBack"/>
-      <w:bookmarkEnd w:id="0"/>
-      <w:r>
-        <w:rPr>
-          <w:rFonts w:hint="default"/>
-          <w:b w:val="0"/>
-          <w:bCs w:val="0"/>
-          <w:sz w:val="24"/>
-          <w:szCs w:val="24"/>
-          <w:lang w:val="en-IN"/>
-        </w:rPr>
-        <w:t>tting_Started</w:t>
+        <w:t>Gitting_Started</w:t>
       </w:r>
     </w:p>
     <w:p>
@@ -6169,13 +6156,6 @@
     <w:p>
       <w:pPr>
         <w:rPr>
-          <w:rFonts w:hint="default"/>
-          <w:u w:val="none"/>
-          <w:lang w:val="en-IN"/>
-        </w:rPr>
-      </w:pPr>
-      <w:r>
-        <w:rPr>
           <w:rFonts w:ascii="Arial" w:hAnsi="Arial" w:eastAsia="Arial" w:cs="Arial"/>
           <w:i w:val="0"/>
           <w:caps w:val="0"/>
@@ -6185,8 +6165,121 @@
           <w:szCs w:val="21"/>
           <w:shd w:val="clear" w:fill="FFFFFF"/>
         </w:rPr>
+      </w:pPr>
+      <w:r>
+        <w:rPr>
+          <w:rFonts w:ascii="Arial" w:hAnsi="Arial" w:eastAsia="Arial" w:cs="Arial"/>
+          <w:i w:val="0"/>
+          <w:caps w:val="0"/>
+          <w:color w:val="0A0A0A"/>
+          <w:spacing w:val="0"/>
+          <w:sz w:val="21"/>
+          <w:szCs w:val="21"/>
+          <w:shd w:val="clear" w:fill="FFFFFF"/>
+        </w:rPr>
         <w:t>That is all it takes to copy down not only all of the code, but the entire history of commits, branches and all the same data we would have if we started the project on our own computer.</w:t>
       </w:r>
+    </w:p>
+    <w:p>
+      <w:pPr>
+        <w:rPr>
+          <w:rFonts w:ascii="Arial" w:hAnsi="Arial" w:eastAsia="Arial" w:cs="Arial"/>
+          <w:i w:val="0"/>
+          <w:caps w:val="0"/>
+          <w:color w:val="0A0A0A"/>
+          <w:spacing w:val="0"/>
+          <w:sz w:val="21"/>
+          <w:szCs w:val="21"/>
+          <w:shd w:val="clear" w:fill="FFFFFF"/>
+        </w:rPr>
+      </w:pPr>
+    </w:p>
+    <w:p>
+      <w:pPr>
+        <w:rPr>
+          <w:rFonts w:ascii="Arial" w:hAnsi="Arial" w:eastAsia="Arial" w:cs="Arial"/>
+          <w:i w:val="0"/>
+          <w:caps w:val="0"/>
+          <w:color w:val="0A0A0A"/>
+          <w:spacing w:val="0"/>
+          <w:sz w:val="21"/>
+          <w:szCs w:val="21"/>
+          <w:shd w:val="clear" w:fill="FFFFFF"/>
+        </w:rPr>
+      </w:pPr>
+    </w:p>
+    <w:p>
+      <w:pPr>
+        <w:rPr>
+          <w:rFonts w:ascii="Arial" w:hAnsi="Arial" w:eastAsia="Arial" w:cs="Arial"/>
+          <w:i w:val="0"/>
+          <w:caps w:val="0"/>
+          <w:color w:val="0A0A0A"/>
+          <w:spacing w:val="0"/>
+          <w:sz w:val="21"/>
+          <w:szCs w:val="21"/>
+          <w:shd w:val="clear" w:fill="FFFFFF"/>
+        </w:rPr>
+      </w:pPr>
+    </w:p>
+    <w:p>
+      <w:pPr>
+        <w:rPr>
+          <w:rFonts w:ascii="Arial" w:hAnsi="Arial" w:eastAsia="Arial" w:cs="Arial"/>
+          <w:i w:val="0"/>
+          <w:caps w:val="0"/>
+          <w:color w:val="0A0A0A"/>
+          <w:spacing w:val="0"/>
+          <w:sz w:val="21"/>
+          <w:szCs w:val="21"/>
+          <w:shd w:val="clear" w:fill="FFFFFF"/>
+        </w:rPr>
+      </w:pPr>
+    </w:p>
+    <w:p>
+      <w:pPr>
+        <w:rPr>
+          <w:rFonts w:ascii="Arial" w:hAnsi="Arial" w:eastAsia="Arial" w:cs="Arial"/>
+          <w:i w:val="0"/>
+          <w:caps w:val="0"/>
+          <w:color w:val="0A0A0A"/>
+          <w:spacing w:val="0"/>
+          <w:sz w:val="21"/>
+          <w:szCs w:val="21"/>
+          <w:shd w:val="clear" w:fill="FFFFFF"/>
+        </w:rPr>
+      </w:pPr>
+    </w:p>
+    <w:p>
+      <w:pPr>
+        <w:rPr>
+          <w:rFonts w:hint="default" w:ascii="Arial" w:hAnsi="Arial" w:eastAsia="Arial" w:cs="Arial"/>
+          <w:i w:val="0"/>
+          <w:caps w:val="0"/>
+          <w:color w:val="0A0A0A"/>
+          <w:spacing w:val="0"/>
+          <w:sz w:val="21"/>
+          <w:szCs w:val="21"/>
+          <w:shd w:val="clear" w:fill="FFFFFF"/>
+          <w:lang w:val="en-IN"/>
+        </w:rPr>
+      </w:pPr>
+      <w:r>
+        <w:rPr>
+          <w:rFonts w:ascii="Arial" w:hAnsi="Arial" w:eastAsia="Arial" w:cs="Arial"/>
+          <w:i w:val="0"/>
+          <w:caps w:val="0"/>
+          <w:color w:val="0A0A0A"/>
+          <w:spacing w:val="0"/>
+          <w:sz w:val="21"/>
+          <w:szCs w:val="21"/>
+          <w:shd w:val="clear" w:fill="FFFFFF"/>
+          <w:lang w:val="en-IN"/>
+        </w:rPr>
+        <w:t>Made by Gaurav</w:t>
+      </w:r>
+      <w:bookmarkStart w:id="0" w:name="_GoBack"/>
+      <w:bookmarkEnd w:id="0"/>
     </w:p>
     <w:sectPr>
       <w:pgSz w:w="11906" w:h="16838"/>

</xml_diff>